<commit_message>
added title to SDP
</commit_message>
<xml_diff>
--- a/Deliverables/A Game of Friends SDP.docx
+++ b/Deliverables/A Game of Friends SDP.docx
@@ -4,94 +4,127 @@
   <w:body>
     <w:p>
       <w:pPr>
-        <w:rPr>
-          <w:b/>
-          <w:u w:val="single"/>
-        </w:rPr>
-      </w:pPr>
-      <w:r>
-        <w:rPr>
-          <w:b/>
-          <w:u w:val="single"/>
-        </w:rPr>
-        <w:t>4.1   Plan Introduction</w:t>
-      </w:r>
-    </w:p>
-    <w:p>
-      <w:pPr>
-        <w:ind w:left="720"/>
-      </w:pPr>
-      <w:r>
-        <w:t xml:space="preserve">This Software Development Plan provides the details of the planned development for the </w:t>
-      </w:r>
-      <w:r>
-        <w:t xml:space="preserve">A Game of Friends Software CSCI </w:t>
-      </w:r>
-      <w:r>
-        <w:t xml:space="preserve">which </w:t>
-      </w:r>
-      <w:r>
-        <w:t>is</w:t>
-      </w:r>
-      <w:r>
-        <w:t xml:space="preserve"> a</w:t>
-      </w:r>
-      <w:r>
-        <w:t xml:space="preserve"> quiz-based, matching app made in Android Development Studio. The </w:t>
-      </w:r>
-      <w:r>
-        <w:t>project will make use of skil</w:t>
-      </w:r>
-      <w:r>
-        <w:t xml:space="preserve">ls over the course of my career at </w:t>
-      </w:r>
-      <w:r>
-        <w:t xml:space="preserve">Loyola Marymount University. </w:t>
-      </w:r>
-    </w:p>
-    <w:p>
-      <w:pPr>
-        <w:ind w:left="720"/>
-      </w:pPr>
-      <w:r>
-        <w:t xml:space="preserve">My </w:t>
-      </w:r>
-      <w:r>
-        <w:t xml:space="preserve">plans to complete the </w:t>
-      </w:r>
-      <w:r>
-        <w:t>basic layout by Week 7, implement questions by Week 9, and to complete the alpha by Week 10.</w:t>
-      </w:r>
-    </w:p>
-    <w:p>
-      <w:pPr>
-        <w:rPr>
-          <w:b/>
-          <w:u w:val="single"/>
-        </w:rPr>
-      </w:pPr>
-      <w:r>
-        <w:rPr>
-          <w:b/>
-          <w:u w:val="single"/>
-        </w:rPr>
-        <w:t>4.1.1 Project Deliverables</w:t>
-      </w:r>
-    </w:p>
-    <w:p>
-      <w:pPr>
-        <w:ind w:left="720"/>
-      </w:pPr>
-      <w:r>
-        <w:t>Project Proposal: A</w:t>
-      </w:r>
-      <w:r>
-        <w:t xml:space="preserve"> description of the project t</w:t>
+        <w:jc w:val="center"/>
+        <w:rPr>
+          <w:b/>
+        </w:rPr>
+      </w:pPr>
+      <w:r>
+        <w:rPr>
+          <w:b/>
+        </w:rPr>
+        <w:t>A Game of Friends</w:t>
       </w:r>
       <w:bookmarkStart w:id="0" w:name="_GoBack"/>
       <w:bookmarkEnd w:id="0"/>
-      <w:r>
-        <w:t>o my</w:t>
+    </w:p>
+    <w:p>
+      <w:pPr>
+        <w:rPr>
+          <w:b/>
+          <w:u w:val="single"/>
+        </w:rPr>
+      </w:pPr>
+    </w:p>
+    <w:p>
+      <w:pPr>
+        <w:rPr>
+          <w:b/>
+          <w:u w:val="single"/>
+        </w:rPr>
+      </w:pPr>
+      <w:r>
+        <w:rPr>
+          <w:b/>
+          <w:u w:val="single"/>
+        </w:rPr>
+        <w:t>4.0 Software Development Plan</w:t>
+      </w:r>
+      <w:r>
+        <w:rPr>
+          <w:b/>
+          <w:u w:val="single"/>
+        </w:rPr>
+        <w:br/>
+      </w:r>
+      <w:r>
+        <w:rPr>
+          <w:b/>
+          <w:u w:val="single"/>
+        </w:rPr>
+        <w:t>4.1   Plan Introduction</w:t>
+      </w:r>
+    </w:p>
+    <w:p>
+      <w:pPr>
+        <w:ind w:left="720"/>
+      </w:pPr>
+      <w:r>
+        <w:t xml:space="preserve">This Software Development Plan provides the details of the planned development for the </w:t>
+      </w:r>
+      <w:r>
+        <w:t xml:space="preserve">A Game of Friends Software CSCI </w:t>
+      </w:r>
+      <w:r>
+        <w:t xml:space="preserve">which </w:t>
+      </w:r>
+      <w:r>
+        <w:t>is</w:t>
+      </w:r>
+      <w:r>
+        <w:t xml:space="preserve"> a</w:t>
+      </w:r>
+      <w:r>
+        <w:t xml:space="preserve"> quiz-based, matching app made in Android Development Studio. The </w:t>
+      </w:r>
+      <w:r>
+        <w:t>project will make use of skil</w:t>
+      </w:r>
+      <w:r>
+        <w:t xml:space="preserve">ls over the course of my career at </w:t>
+      </w:r>
+      <w:r>
+        <w:t xml:space="preserve">Loyola Marymount University. </w:t>
+      </w:r>
+    </w:p>
+    <w:p>
+      <w:pPr>
+        <w:ind w:left="720"/>
+      </w:pPr>
+      <w:r>
+        <w:t xml:space="preserve">My </w:t>
+      </w:r>
+      <w:r>
+        <w:t xml:space="preserve">plans to complete the </w:t>
+      </w:r>
+      <w:r>
+        <w:t>basic layout by Week 7, implement questions by Week 9, and to complete the alpha by Week 10.</w:t>
+      </w:r>
+    </w:p>
+    <w:p>
+      <w:pPr>
+        <w:rPr>
+          <w:b/>
+          <w:u w:val="single"/>
+        </w:rPr>
+      </w:pPr>
+      <w:r>
+        <w:rPr>
+          <w:b/>
+          <w:u w:val="single"/>
+        </w:rPr>
+        <w:t>4.1.1 Project Deliverables</w:t>
+      </w:r>
+    </w:p>
+    <w:p>
+      <w:pPr>
+        <w:ind w:left="720"/>
+      </w:pPr>
+      <w:r>
+        <w:t>Project Proposal: A</w:t>
+      </w:r>
+      <w:r>
+        <w:t xml:space="preserve"> description of the project to my</w:t>
       </w:r>
       <w:r>
         <w:t xml:space="preserve"> class and a justification for its existence.</w:t>
@@ -114,15 +147,7 @@
         <w:t xml:space="preserve">inal product must satisfy, this </w:t>
       </w:r>
       <w:r>
-        <w:t xml:space="preserve">was never turned in, </w:t>
-      </w:r>
-      <w:proofErr w:type="gramStart"/>
-      <w:r>
-        <w:t>it</w:t>
-      </w:r>
-      <w:proofErr w:type="gramEnd"/>
-      <w:r>
-        <w:t xml:space="preserve"> was scrapped in favor of the RD.</w:t>
+        <w:t>was never turned in, it was scrapped in favor of the RD.</w:t>
       </w:r>
     </w:p>
     <w:p>
@@ -539,13 +564,8 @@
           <w:p/>
           <w:p>
             <w:r>
-              <w:t xml:space="preserve">VCS: </w:t>
-            </w:r>
-            <w:proofErr w:type="spellStart"/>
-            <w:r>
-              <w:t>Git</w:t>
-            </w:r>
-            <w:proofErr w:type="spellEnd"/>
+              <w:t>VCS: Git</w:t>
+            </w:r>
           </w:p>
         </w:tc>
         <w:tc>
@@ -688,17 +708,8 @@
           <w:b/>
           <w:u w:val="single"/>
         </w:rPr>
-        <w:t xml:space="preserve">4.4.1 PERT / </w:t>
-      </w:r>
-      <w:proofErr w:type="gramStart"/>
-      <w:r>
-        <w:rPr>
-          <w:b/>
-          <w:u w:val="single"/>
-        </w:rPr>
-        <w:t>GANTT Chart</w:t>
-      </w:r>
-      <w:proofErr w:type="gramEnd"/>
+        <w:t>4.4.1 PERT / GANTT Chart</w:t>
+      </w:r>
       <w:r>
         <w:rPr>
           <w:b/>

</xml_diff>

<commit_message>
Added Status Report and Added some changes to SDP
</commit_message>
<xml_diff>
--- a/Deliverables/A Game of Friends SDP.docx
+++ b/Deliverables/A Game of Friends SDP.docx
@@ -15,8 +15,6 @@
         </w:rPr>
         <w:t>A Game of Friends</w:t>
       </w:r>
-      <w:bookmarkStart w:id="0" w:name="_GoBack"/>
-      <w:bookmarkEnd w:id="0"/>
     </w:p>
     <w:p>
       <w:pPr>
@@ -69,22 +67,7 @@
         <w:t xml:space="preserve">which </w:t>
       </w:r>
       <w:r>
-        <w:t>is</w:t>
-      </w:r>
-      <w:r>
-        <w:t xml:space="preserve"> a</w:t>
-      </w:r>
-      <w:r>
-        <w:t xml:space="preserve"> quiz-based, matching app made in Android Development Studio. The </w:t>
-      </w:r>
-      <w:r>
-        <w:t>project will make use of skil</w:t>
-      </w:r>
-      <w:r>
-        <w:t xml:space="preserve">ls over the course of my career at </w:t>
-      </w:r>
-      <w:r>
-        <w:t xml:space="preserve">Loyola Marymount University. </w:t>
+        <w:t xml:space="preserve">is a quiz-based, matching app made in Android Development Studio. The project will make use of skills over the course of my career at Loyola Marymount University. </w:t>
       </w:r>
     </w:p>
     <w:p>
@@ -121,13 +104,7 @@
         <w:ind w:left="720"/>
       </w:pPr>
       <w:r>
-        <w:t>Project Proposal: A</w:t>
-      </w:r>
-      <w:r>
-        <w:t xml:space="preserve"> description of the project to my</w:t>
-      </w:r>
-      <w:r>
-        <w:t xml:space="preserve"> class and a justification for its existence.</w:t>
+        <w:t>Project Proposal: A description of the project to my class and a justification for its existence.</w:t>
       </w:r>
     </w:p>
     <w:p>
@@ -135,19 +112,7 @@
         <w:ind w:left="720"/>
       </w:pPr>
       <w:r>
-        <w:t xml:space="preserve">Needs Analysis: Non-detailed description of requirements that </w:t>
-      </w:r>
-      <w:r>
-        <w:t>my</w:t>
-      </w:r>
-      <w:r>
-        <w:t xml:space="preserve"> f</w:t>
-      </w:r>
-      <w:r>
-        <w:t xml:space="preserve">inal product must satisfy, this </w:t>
-      </w:r>
-      <w:r>
-        <w:t>was never turned in, it was scrapped in favor of the RD.</w:t>
+        <w:t>Needs Analysis: Non-detailed description of requirements that my final product must satisfy, this was never turned in, it was scrapped in favor of the RD.</w:t>
       </w:r>
     </w:p>
     <w:p>
@@ -155,10 +120,7 @@
         <w:ind w:left="720"/>
       </w:pPr>
       <w:r>
-        <w:t>Requirements Document: A description of the requirements th</w:t>
-      </w:r>
-      <w:r>
-        <w:t>at my product must satisfy.</w:t>
+        <w:t>Requirements Document: A description of the requirements that my product must satisfy.</w:t>
       </w:r>
     </w:p>
     <w:p>
@@ -166,13 +128,7 @@
         <w:ind w:left="720"/>
       </w:pPr>
       <w:r>
-        <w:t>Preliminary Schedule: Preliminary work schedule with expected complet</w:t>
-      </w:r>
-      <w:r>
-        <w:t>ion dates in relation to my app</w:t>
-      </w:r>
-      <w:r>
-        <w:t xml:space="preserve">. </w:t>
+        <w:t xml:space="preserve">Preliminary Schedule: Preliminary work schedule with expected completion dates in relation to my app. </w:t>
       </w:r>
     </w:p>
     <w:p>
@@ -180,19 +136,7 @@
         <w:ind w:left="720"/>
       </w:pPr>
       <w:r>
-        <w:t>Software Development Plan: A detailed plan for the completio</w:t>
-      </w:r>
-      <w:r>
-        <w:t xml:space="preserve">n of our product, this document </w:t>
-      </w:r>
-      <w:r>
-        <w:t>includes the organization o</w:t>
-      </w:r>
-      <w:r>
-        <w:t>f the app</w:t>
-      </w:r>
-      <w:r>
-        <w:t xml:space="preserve"> and a summary of the previous deliverables.</w:t>
+        <w:t>Software Development Plan: A detailed plan for the completion of our product, this document includes the organization of the app and a summary of the previous deliverables.</w:t>
       </w:r>
     </w:p>
     <w:p>
@@ -200,13 +144,7 @@
         <w:ind w:left="720"/>
       </w:pPr>
       <w:r>
-        <w:t>Architectural Desi</w:t>
-      </w:r>
-      <w:r>
-        <w:t>gn Doc: Describes the code of my</w:t>
-      </w:r>
-      <w:r>
-        <w:t xml:space="preserve"> project in detail.</w:t>
+        <w:t>Architectural Design Doc: Describes the code of my project in detail.</w:t>
       </w:r>
     </w:p>
     <w:p>
@@ -222,36 +160,62 @@
         <w:ind w:left="720"/>
       </w:pPr>
       <w:r>
-        <w:t>Configuratio</w:t>
-      </w:r>
-      <w:r>
-        <w:t>n Management Plan: Details how I</w:t>
-      </w:r>
-      <w:r>
-        <w:t xml:space="preserve"> will periodic</w:t>
-      </w:r>
-      <w:r>
-        <w:t xml:space="preserve">ally “freeze” iterations of the </w:t>
-      </w:r>
-      <w:r>
-        <w:t>project in order to store them as working iterations (backups).</w:t>
-      </w:r>
-    </w:p>
-    <w:p>
-      <w:pPr>
+        <w:t>Configuration Management Plan: Details how I will periodically “freeze” iterations of the project in order to store them as working iterations (backups).</w:t>
+      </w:r>
+    </w:p>
+    <w:p>
+      <w:pPr>
+        <w:tabs>
+          <w:tab w:val="left" w:pos="8056"/>
+        </w:tabs>
         <w:ind w:left="720"/>
       </w:pPr>
       <w:r>
-        <w:t>Test</w:t>
-      </w:r>
-      <w:r>
-        <w:t>ing and Integration Plan: How I</w:t>
-      </w:r>
-      <w:r>
-        <w:t xml:space="preserve"> plan to test our minimum v</w:t>
-      </w:r>
-      <w:r>
-        <w:t>iable product.</w:t>
+        <w:t>Testing and Integration Plan: How I plan to test our minimum viable product.</w:t>
+      </w:r>
+    </w:p>
+    <w:p>
+      <w:pPr>
+        <w:tabs>
+          <w:tab w:val="left" w:pos="8056"/>
+        </w:tabs>
+        <w:ind w:left="720"/>
+      </w:pPr>
+      <w:r>
+        <w:t>Software Application: the software application itself. 5/5/2017</w:t>
+      </w:r>
+    </w:p>
+    <w:p>
+      <w:pPr>
+        <w:tabs>
+          <w:tab w:val="left" w:pos="8056"/>
+        </w:tabs>
+        <w:ind w:left="720"/>
+      </w:pPr>
+      <w:r>
+        <w:t>Software Functionality: all basic parts of the application in working condition. 4/5/2017</w:t>
+      </w:r>
+    </w:p>
+    <w:p>
+      <w:pPr>
+        <w:tabs>
+          <w:tab w:val="left" w:pos="8056"/>
+        </w:tabs>
+        <w:ind w:left="720"/>
+      </w:pPr>
+      <w:r>
+        <w:t>Software UI: the design and menus of the application. 4/5/2017</w:t>
+      </w:r>
+    </w:p>
+    <w:p>
+      <w:pPr>
+        <w:tabs>
+          <w:tab w:val="left" w:pos="8056"/>
+        </w:tabs>
+        <w:ind w:left="720"/>
+      </w:pPr>
+      <w:r>
+        <w:t>Status Reports: reports and updates of current progress of the project. TBD</w:t>
       </w:r>
     </w:p>
     <w:p>
@@ -274,19 +238,7 @@
         <w:ind w:left="720"/>
       </w:pPr>
       <w:r>
-        <w:t>To complete my</w:t>
-      </w:r>
-      <w:r>
-        <w:t xml:space="preserve"> project and deliver it in </w:t>
-      </w:r>
-      <w:r>
-        <w:t>its</w:t>
-      </w:r>
-      <w:r>
-        <w:t xml:space="preserve"> entirety, </w:t>
-      </w:r>
-      <w:r>
-        <w:t>I need to develop the app on Android Development Studio. I will need my computer in order to complete the project.</w:t>
+        <w:t>To complete my project and deliver it in its entirety, I need to develop the app on Android Development Studio. I will need my computer in order to complete the project.</w:t>
       </w:r>
     </w:p>
     <w:p>
@@ -359,10 +311,7 @@
           </w:p>
           <w:p>
             <w:r>
-              <w:t>OS</w:t>
-            </w:r>
-            <w:r>
-              <w:t>: Android</w:t>
+              <w:t>OS: Android</w:t>
             </w:r>
           </w:p>
           <w:p>
@@ -372,19 +321,13 @@
           </w:p>
           <w:p>
             <w:r>
-              <w:t xml:space="preserve">GPU: </w:t>
-            </w:r>
-            <w:r>
-              <w:t>Standard</w:t>
+              <w:t>GPU: Standard</w:t>
             </w:r>
           </w:p>
           <w:p/>
           <w:p>
             <w:r>
-              <w:t xml:space="preserve">PnP: </w:t>
-            </w:r>
-            <w:r>
-              <w:t>Phone screen, speakers</w:t>
+              <w:t>PnP: Phone screen, speakers</w:t>
             </w:r>
           </w:p>
           <w:p/>
@@ -719,12 +662,15 @@
       </w:r>
     </w:p>
     <w:p>
-      <w:pPr>
-        <w:ind w:left="720" w:firstLine="720"/>
-      </w:pPr>
-      <w:r>
-        <w:t>Working on it.</w:t>
-      </w:r>
+      <w:r>
+        <w:tab/>
+      </w:r>
+      <w:r>
+        <w:tab/>
+        <w:t>In Deliverables.</w:t>
+      </w:r>
+      <w:bookmarkStart w:id="0" w:name="_GoBack"/>
+      <w:bookmarkEnd w:id="0"/>
     </w:p>
     <w:p>
       <w:pPr>

</xml_diff>